<commit_message>
Submitted Data Cleaning 0101
</commit_message>
<xml_diff>
--- a/Submitted-Folder/INFM600_0101_MarvelousMoose_DataCleaning.docx
+++ b/Submitted-Folder/INFM600_0101_MarvelousMoose_DataCleaning.docx
@@ -1,6 +1,6 @@
 
 <file path=word/document.xml><?xml version="1.0" encoding="utf-8"?>
-<w:document xmlns:wpc="http://schemas.microsoft.com/office/word/2010/wordprocessingCanvas" xmlns:cx="http://schemas.microsoft.com/office/drawing/2014/chartex" xmlns:cx1="http://schemas.microsoft.com/office/drawing/2015/9/8/chartex" xmlns:cx2="http://schemas.microsoft.com/office/drawing/2015/10/21/chartex" xmlns:cx3="http://schemas.microsoft.com/office/drawing/2016/5/9/chartex" xmlns:cx4="http://schemas.microsoft.com/office/drawing/2016/5/10/chartex" xmlns:cx5="http://schemas.microsoft.com/office/drawing/2016/5/11/chartex" xmlns:mc="http://schemas.openxmlformats.org/markup-compatibility/2006" xmlns:o="urn:schemas-microsoft-com:office:office" xmlns:r="http://schemas.openxmlformats.org/officeDocument/2006/relationships" xmlns:m="http://schemas.openxmlformats.org/officeDocument/2006/math" xmlns:v="urn:schemas-microsoft-com:vml" xmlns:wp14="http://schemas.microsoft.com/office/word/2010/wordprocessingDrawing" xmlns:wp="http://schemas.openxmlformats.org/drawingml/2006/wordprocessingDrawing" xmlns:w10="urn:schemas-microsoft-com:office:word" xmlns:w="http://schemas.openxmlformats.org/wordprocessingml/2006/main" xmlns:w14="http://schemas.microsoft.com/office/word/2010/wordml" xmlns:w15="http://schemas.microsoft.com/office/word/2012/wordml" xmlns:w16se="http://schemas.microsoft.com/office/word/2015/wordml/symex" xmlns:wpg="http://schemas.microsoft.com/office/word/2010/wordprocessingGroup" xmlns:wpi="http://schemas.microsoft.com/office/word/2010/wordprocessingInk" xmlns:wne="http://schemas.microsoft.com/office/word/2006/wordml" xmlns:wps="http://schemas.microsoft.com/office/word/2010/wordprocessingShape" mc:Ignorable="w14 w15 w16se wp14">
+<w:document xmlns:wpc="http://schemas.microsoft.com/office/word/2010/wordprocessingCanvas" xmlns:mc="http://schemas.openxmlformats.org/markup-compatibility/2006" xmlns:o="urn:schemas-microsoft-com:office:office" xmlns:r="http://schemas.openxmlformats.org/officeDocument/2006/relationships" xmlns:m="http://schemas.openxmlformats.org/officeDocument/2006/math" xmlns:v="urn:schemas-microsoft-com:vml" xmlns:wp14="http://schemas.microsoft.com/office/word/2010/wordprocessingDrawing" xmlns:wp="http://schemas.openxmlformats.org/drawingml/2006/wordprocessingDrawing" xmlns:w10="urn:schemas-microsoft-com:office:word" xmlns:w="http://schemas.openxmlformats.org/wordprocessingml/2006/main" xmlns:w14="http://schemas.microsoft.com/office/word/2010/wordml" xmlns:w15="http://schemas.microsoft.com/office/word/2012/wordml" xmlns:wpg="http://schemas.microsoft.com/office/word/2010/wordprocessingGroup" xmlns:wpi="http://schemas.microsoft.com/office/word/2010/wordprocessingInk" xmlns:wne="http://schemas.microsoft.com/office/word/2006/wordml" xmlns:wps="http://schemas.microsoft.com/office/word/2010/wordprocessingShape" mc:Ignorable="w14 w15 wp14">
   <w:body>
     <w:p>
       <w:pPr>
@@ -77,17 +77,24 @@
         </w:rPr>
         <w:t xml:space="preserve">by </w:t>
       </w:r>
-      <w:proofErr w:type="spellStart"/>
-      <w:r>
-        <w:rPr>
-          <w:color w:val="2D3B45"/>
-          <w:sz w:val="22"/>
-          <w:szCs w:val="22"/>
-          <w:shd w:val="clear" w:color="auto" w:fill="FFFFFF"/>
-        </w:rPr>
-        <w:t>Sauro</w:t>
-      </w:r>
-      <w:proofErr w:type="spellEnd"/>
+      <w:r>
+        <w:rPr>
+          <w:color w:val="2D3B45"/>
+          <w:sz w:val="22"/>
+          <w:szCs w:val="22"/>
+          <w:shd w:val="clear" w:color="auto" w:fill="FFFFFF"/>
+        </w:rPr>
+        <w:t>Sauro Grandi. The dataset is originally made available for public use</w:t>
+      </w:r>
+      <w:r>
+        <w:rPr>
+          <w:color w:val="2D3B45"/>
+          <w:sz w:val="22"/>
+          <w:szCs w:val="22"/>
+          <w:shd w:val="clear" w:color="auto" w:fill="FFFFFF"/>
+        </w:rPr>
+        <w:t xml:space="preserve"> on</w:t>
+      </w:r>
       <w:r>
         <w:rPr>
           <w:color w:val="2D3B45"/>
@@ -97,83 +104,14 @@
         </w:rPr>
         <w:t xml:space="preserve"> </w:t>
       </w:r>
-      <w:proofErr w:type="spellStart"/>
-      <w:r>
-        <w:rPr>
-          <w:color w:val="2D3B45"/>
-          <w:sz w:val="22"/>
-          <w:szCs w:val="22"/>
-          <w:shd w:val="clear" w:color="auto" w:fill="FFFFFF"/>
-        </w:rPr>
-        <w:t>Grandi</w:t>
-      </w:r>
-      <w:proofErr w:type="spellEnd"/>
-      <w:r>
-        <w:rPr>
-          <w:color w:val="2D3B45"/>
-          <w:sz w:val="22"/>
-          <w:szCs w:val="22"/>
-          <w:shd w:val="clear" w:color="auto" w:fill="FFFFFF"/>
-        </w:rPr>
-        <w:t>. The dataset is originally made available for public use</w:t>
-      </w:r>
-      <w:r>
-        <w:rPr>
-          <w:color w:val="2D3B45"/>
-          <w:sz w:val="22"/>
-          <w:szCs w:val="22"/>
-          <w:shd w:val="clear" w:color="auto" w:fill="FFFFFF"/>
-        </w:rPr>
-        <w:t xml:space="preserve"> on</w:t>
-      </w:r>
-      <w:r>
-        <w:rPr>
-          <w:color w:val="2D3B45"/>
-          <w:sz w:val="22"/>
-          <w:szCs w:val="22"/>
-          <w:shd w:val="clear" w:color="auto" w:fill="FFFFFF"/>
-        </w:rPr>
-        <w:t xml:space="preserve"> </w:t>
-      </w:r>
-      <w:proofErr w:type="spellStart"/>
-      <w:r>
-        <w:rPr>
-          <w:color w:val="2D3B45"/>
-          <w:sz w:val="22"/>
-          <w:szCs w:val="22"/>
-          <w:shd w:val="clear" w:color="auto" w:fill="FFFFFF"/>
-        </w:rPr>
-        <w:t>OpenData</w:t>
-      </w:r>
-      <w:proofErr w:type="spellEnd"/>
-      <w:r>
-        <w:rPr>
-          <w:color w:val="2D3B45"/>
-          <w:sz w:val="22"/>
-          <w:szCs w:val="22"/>
-          <w:shd w:val="clear" w:color="auto" w:fill="FFFFFF"/>
-        </w:rPr>
-        <w:t xml:space="preserve"> by </w:t>
-      </w:r>
-      <w:proofErr w:type="spellStart"/>
-      <w:r>
-        <w:rPr>
-          <w:color w:val="2D3B45"/>
-          <w:sz w:val="22"/>
-          <w:szCs w:val="22"/>
-          <w:shd w:val="clear" w:color="auto" w:fill="FFFFFF"/>
-        </w:rPr>
-        <w:t>Socrata</w:t>
-      </w:r>
-      <w:proofErr w:type="spellEnd"/>
-      <w:r>
-        <w:rPr>
-          <w:color w:val="2D3B45"/>
-          <w:sz w:val="22"/>
-          <w:szCs w:val="22"/>
-          <w:shd w:val="clear" w:color="auto" w:fill="FFFFFF"/>
-        </w:rPr>
-        <w:t xml:space="preserve"> </w:t>
+      <w:r>
+        <w:rPr>
+          <w:color w:val="2D3B45"/>
+          <w:sz w:val="22"/>
+          <w:szCs w:val="22"/>
+          <w:shd w:val="clear" w:color="auto" w:fill="FFFFFF"/>
+        </w:rPr>
+        <w:t xml:space="preserve">OpenData by Socrata </w:t>
       </w:r>
       <w:r>
         <w:rPr>
@@ -917,7 +855,6 @@
           <w:szCs w:val="22"/>
         </w:rPr>
       </w:pPr>
-      <w:proofErr w:type="spellStart"/>
       <w:r>
         <w:rPr>
           <w:bCs/>
@@ -926,48 +863,16 @@
           <w:szCs w:val="22"/>
           <w:shd w:val="clear" w:color="auto" w:fill="FFFFFF"/>
         </w:rPr>
-        <w:t>cn</w:t>
-      </w:r>
-      <w:proofErr w:type="spellEnd"/>
-      <w:r>
-        <w:rPr>
-          <w:bCs/>
-          <w:color w:val="2D3B45"/>
-          <w:sz w:val="22"/>
-          <w:szCs w:val="22"/>
-          <w:shd w:val="clear" w:color="auto" w:fill="FFFFFF"/>
-        </w:rPr>
-        <w:t>\</w:t>
-      </w:r>
-      <w:proofErr w:type="gramStart"/>
-      <w:r>
-        <w:rPr>
-          <w:bCs/>
-          <w:color w:val="2D3B45"/>
-          <w:sz w:val="22"/>
-          <w:szCs w:val="22"/>
-          <w:shd w:val="clear" w:color="auto" w:fill="FFFFFF"/>
-        </w:rPr>
-        <w:t>ln</w:t>
-      </w:r>
-      <w:r>
-        <w:rPr>
-          <w:color w:val="2D3B45"/>
-          <w:sz w:val="22"/>
-          <w:szCs w:val="22"/>
-          <w:shd w:val="clear" w:color="auto" w:fill="FFFFFF"/>
-        </w:rPr>
-        <w:t xml:space="preserve"> :</w:t>
-      </w:r>
-      <w:proofErr w:type="gramEnd"/>
-      <w:r>
-        <w:rPr>
-          <w:color w:val="2D3B45"/>
-          <w:sz w:val="22"/>
-          <w:szCs w:val="22"/>
-          <w:shd w:val="clear" w:color="auto" w:fill="FFFFFF"/>
-        </w:rPr>
-        <w:t xml:space="preserve"> We have sent a mail to the </w:t>
+        <w:t>cn\ln</w:t>
+      </w:r>
+      <w:r>
+        <w:rPr>
+          <w:color w:val="2D3B45"/>
+          <w:sz w:val="22"/>
+          <w:szCs w:val="22"/>
+          <w:shd w:val="clear" w:color="auto" w:fill="FFFFFF"/>
+        </w:rPr>
+        <w:t xml:space="preserve"> : We have sent a mail to the </w:t>
       </w:r>
       <w:r>
         <w:rPr>
@@ -1430,25 +1335,7 @@
           <w:color w:val="2D3B45"/>
           <w:shd w:val="clear" w:color="auto" w:fill="FFFFFF"/>
         </w:rPr>
-        <w:t xml:space="preserve">Some attributes have unclear naming and explanation. For example, the attribute </w:t>
-      </w:r>
-      <w:proofErr w:type="spellStart"/>
-      <w:r>
-        <w:rPr>
-          <w:rFonts w:ascii="Times New Roman" w:eastAsia="Times New Roman" w:hAnsi="Times New Roman" w:cs="Times New Roman"/>
-          <w:color w:val="2D3B45"/>
-          <w:shd w:val="clear" w:color="auto" w:fill="FFFFFF"/>
-        </w:rPr>
-        <w:t>cn</w:t>
-      </w:r>
-      <w:proofErr w:type="spellEnd"/>
-      <w:r>
-        <w:rPr>
-          <w:rFonts w:ascii="Times New Roman" w:eastAsia="Times New Roman" w:hAnsi="Times New Roman" w:cs="Times New Roman"/>
-          <w:color w:val="2D3B45"/>
-          <w:shd w:val="clear" w:color="auto" w:fill="FFFFFF"/>
-        </w:rPr>
-        <w:t>/ln is not self-explanatory and we are unable to understand what it represents.</w:t>
+        <w:t>Some attributes have unclear naming and explanation. For example, the attribute cn/ln is not self-explanatory and we are unable to understand what it represents.</w:t>
       </w:r>
     </w:p>
     <w:p>
@@ -1993,27 +1880,7 @@
           <w:szCs w:val="22"/>
           <w:shd w:val="clear" w:color="auto" w:fill="FFFFFF"/>
         </w:rPr>
-        <w:t>We have decided to ignore the column “</w:t>
-      </w:r>
-      <w:proofErr w:type="spellStart"/>
-      <w:r>
-        <w:rPr>
-          <w:color w:val="2D3B45"/>
-          <w:sz w:val="22"/>
-          <w:szCs w:val="22"/>
-          <w:shd w:val="clear" w:color="auto" w:fill="FFFFFF"/>
-        </w:rPr>
-        <w:t>cn</w:t>
-      </w:r>
-      <w:proofErr w:type="spellEnd"/>
-      <w:r>
-        <w:rPr>
-          <w:color w:val="2D3B45"/>
-          <w:sz w:val="22"/>
-          <w:szCs w:val="22"/>
-          <w:shd w:val="clear" w:color="auto" w:fill="FFFFFF"/>
-        </w:rPr>
-        <w:t>/ln” and “Ground” for our analysis, since we are not exactly sure what it means. As mentioned above, we have mailed the creator of the data</w:t>
+        <w:t>We have decided to ignore the column “cn/ln” and “Ground” for our analysis, since we are not exactly sure what it means. As mentioned above, we have mailed the creator of the data</w:t>
       </w:r>
       <w:r>
         <w:rPr>
@@ -2811,8 +2678,6 @@
         </w:rPr>
         <w:t>.</w:t>
       </w:r>
-      <w:bookmarkStart w:id="0" w:name="_GoBack"/>
-      <w:bookmarkEnd w:id="0"/>
     </w:p>
     <w:p>
       <w:pPr>
@@ -2861,7 +2726,6 @@
           <w:shd w:val="clear" w:color="auto" w:fill="FFFFFF"/>
         </w:rPr>
       </w:pPr>
-      <w:proofErr w:type="spellStart"/>
       <w:r>
         <w:rPr>
           <w:bCs/>
@@ -2870,40 +2734,7 @@
           <w:szCs w:val="22"/>
           <w:shd w:val="clear" w:color="auto" w:fill="FFFFFF"/>
         </w:rPr>
-        <w:t>Sauro</w:t>
-      </w:r>
-      <w:proofErr w:type="spellEnd"/>
-      <w:r>
-        <w:rPr>
-          <w:bCs/>
-          <w:color w:val="2D3B45"/>
-          <w:sz w:val="22"/>
-          <w:szCs w:val="22"/>
-          <w:shd w:val="clear" w:color="auto" w:fill="FFFFFF"/>
-        </w:rPr>
-        <w:t xml:space="preserve"> </w:t>
-      </w:r>
-      <w:proofErr w:type="spellStart"/>
-      <w:r>
-        <w:rPr>
-          <w:bCs/>
-          <w:color w:val="2D3B45"/>
-          <w:sz w:val="22"/>
-          <w:szCs w:val="22"/>
-          <w:shd w:val="clear" w:color="auto" w:fill="FFFFFF"/>
-        </w:rPr>
-        <w:t>Grandi</w:t>
-      </w:r>
-      <w:proofErr w:type="spellEnd"/>
-      <w:r>
-        <w:rPr>
-          <w:bCs/>
-          <w:color w:val="2D3B45"/>
-          <w:sz w:val="22"/>
-          <w:szCs w:val="22"/>
-          <w:shd w:val="clear" w:color="auto" w:fill="FFFFFF"/>
-        </w:rPr>
-        <w:t xml:space="preserve"> (</w:t>
+        <w:t>Sauro Grandi (</w:t>
       </w:r>
       <w:r>
         <w:rPr>
@@ -2965,6 +2796,54 @@
           <w:shd w:val="clear" w:color="auto" w:fill="FFFFFF"/>
         </w:rPr>
         <w:t xml:space="preserve"> </w:t>
+      </w:r>
+    </w:p>
+    <w:p>
+      <w:pPr>
+        <w:pStyle w:val="NormalWeb"/>
+        <w:spacing w:before="0" w:beforeAutospacing="0" w:after="0" w:afterAutospacing="0" w:line="360" w:lineRule="auto"/>
+        <w:rPr>
+          <w:bCs/>
+          <w:color w:val="2D3B45"/>
+          <w:sz w:val="22"/>
+          <w:szCs w:val="22"/>
+          <w:shd w:val="clear" w:color="auto" w:fill="FFFFFF"/>
+        </w:rPr>
+      </w:pPr>
+    </w:p>
+    <w:p>
+      <w:pPr>
+        <w:pStyle w:val="NormalWeb"/>
+        <w:spacing w:before="0" w:beforeAutospacing="0" w:after="0" w:afterAutospacing="0" w:line="360" w:lineRule="auto"/>
+        <w:rPr>
+          <w:bCs/>
+          <w:color w:val="2D3B45"/>
+          <w:sz w:val="22"/>
+          <w:szCs w:val="22"/>
+          <w:shd w:val="clear" w:color="auto" w:fill="FFFFFF"/>
+        </w:rPr>
+      </w:pPr>
+      <w:r>
+        <w:rPr>
+          <w:bCs/>
+          <w:color w:val="2D3B45"/>
+          <w:sz w:val="22"/>
+          <w:szCs w:val="22"/>
+          <w:shd w:val="clear" w:color="auto" w:fill="FFFFFF"/>
+        </w:rPr>
+        <w:t>Word Count: 1,</w:t>
+      </w:r>
+      <w:bookmarkStart w:id="0" w:name="_GoBack"/>
+      <w:bookmarkEnd w:id="0"/>
+      <w:r>
+        <w:rPr>
+          <w:bCs/>
+          <w:color w:val="2D3B45"/>
+          <w:sz w:val="22"/>
+          <w:szCs w:val="22"/>
+          <w:shd w:val="clear" w:color="auto" w:fill="FFFFFF"/>
+        </w:rPr>
+        <w:t>365</w:t>
       </w:r>
     </w:p>
     <w:sectPr>
@@ -2979,7 +2858,7 @@
 </file>
 
 <file path=word/endnotes.xml><?xml version="1.0" encoding="utf-8"?>
-<w:endnotes xmlns:wpc="http://schemas.microsoft.com/office/word/2010/wordprocessingCanvas" xmlns:cx="http://schemas.microsoft.com/office/drawing/2014/chartex" xmlns:cx1="http://schemas.microsoft.com/office/drawing/2015/9/8/chartex" xmlns:cx2="http://schemas.microsoft.com/office/drawing/2015/10/21/chartex" xmlns:cx3="http://schemas.microsoft.com/office/drawing/2016/5/9/chartex" xmlns:cx4="http://schemas.microsoft.com/office/drawing/2016/5/10/chartex" xmlns:cx5="http://schemas.microsoft.com/office/drawing/2016/5/11/chartex" xmlns:mc="http://schemas.openxmlformats.org/markup-compatibility/2006" xmlns:o="urn:schemas-microsoft-com:office:office" xmlns:r="http://schemas.openxmlformats.org/officeDocument/2006/relationships" xmlns:m="http://schemas.openxmlformats.org/officeDocument/2006/math" xmlns:v="urn:schemas-microsoft-com:vml" xmlns:wp14="http://schemas.microsoft.com/office/word/2010/wordprocessingDrawing" xmlns:wp="http://schemas.openxmlformats.org/drawingml/2006/wordprocessingDrawing" xmlns:w10="urn:schemas-microsoft-com:office:word" xmlns:w="http://schemas.openxmlformats.org/wordprocessingml/2006/main" xmlns:w14="http://schemas.microsoft.com/office/word/2010/wordml" xmlns:w15="http://schemas.microsoft.com/office/word/2012/wordml" xmlns:w16se="http://schemas.microsoft.com/office/word/2015/wordml/symex" xmlns:wpg="http://schemas.microsoft.com/office/word/2010/wordprocessingGroup" xmlns:wpi="http://schemas.microsoft.com/office/word/2010/wordprocessingInk" xmlns:wne="http://schemas.microsoft.com/office/word/2006/wordml" xmlns:wps="http://schemas.microsoft.com/office/word/2010/wordprocessingShape" mc:Ignorable="w14 w15 w16se wp14">
+<w:endnotes xmlns:wpc="http://schemas.microsoft.com/office/word/2010/wordprocessingCanvas" xmlns:mc="http://schemas.openxmlformats.org/markup-compatibility/2006" xmlns:o="urn:schemas-microsoft-com:office:office" xmlns:r="http://schemas.openxmlformats.org/officeDocument/2006/relationships" xmlns:m="http://schemas.openxmlformats.org/officeDocument/2006/math" xmlns:v="urn:schemas-microsoft-com:vml" xmlns:wp14="http://schemas.microsoft.com/office/word/2010/wordprocessingDrawing" xmlns:wp="http://schemas.openxmlformats.org/drawingml/2006/wordprocessingDrawing" xmlns:w10="urn:schemas-microsoft-com:office:word" xmlns:w="http://schemas.openxmlformats.org/wordprocessingml/2006/main" xmlns:w14="http://schemas.microsoft.com/office/word/2010/wordml" xmlns:w15="http://schemas.microsoft.com/office/word/2012/wordml" xmlns:wpg="http://schemas.microsoft.com/office/word/2010/wordprocessingGroup" xmlns:wpi="http://schemas.microsoft.com/office/word/2010/wordprocessingInk" xmlns:wne="http://schemas.microsoft.com/office/word/2006/wordml" xmlns:wps="http://schemas.microsoft.com/office/word/2010/wordprocessingShape" mc:Ignorable="w14 w15 wp14">
   <w:endnote w:type="separator" w:id="-1">
     <w:p>
       <w:pPr>
@@ -3004,7 +2883,7 @@
 </file>
 
 <file path=word/footnotes.xml><?xml version="1.0" encoding="utf-8"?>
-<w:footnotes xmlns:wpc="http://schemas.microsoft.com/office/word/2010/wordprocessingCanvas" xmlns:cx="http://schemas.microsoft.com/office/drawing/2014/chartex" xmlns:cx1="http://schemas.microsoft.com/office/drawing/2015/9/8/chartex" xmlns:cx2="http://schemas.microsoft.com/office/drawing/2015/10/21/chartex" xmlns:cx3="http://schemas.microsoft.com/office/drawing/2016/5/9/chartex" xmlns:cx4="http://schemas.microsoft.com/office/drawing/2016/5/10/chartex" xmlns:cx5="http://schemas.microsoft.com/office/drawing/2016/5/11/chartex" xmlns:mc="http://schemas.openxmlformats.org/markup-compatibility/2006" xmlns:o="urn:schemas-microsoft-com:office:office" xmlns:r="http://schemas.openxmlformats.org/officeDocument/2006/relationships" xmlns:m="http://schemas.openxmlformats.org/officeDocument/2006/math" xmlns:v="urn:schemas-microsoft-com:vml" xmlns:wp14="http://schemas.microsoft.com/office/word/2010/wordprocessingDrawing" xmlns:wp="http://schemas.openxmlformats.org/drawingml/2006/wordprocessingDrawing" xmlns:w10="urn:schemas-microsoft-com:office:word" xmlns:w="http://schemas.openxmlformats.org/wordprocessingml/2006/main" xmlns:w14="http://schemas.microsoft.com/office/word/2010/wordml" xmlns:w15="http://schemas.microsoft.com/office/word/2012/wordml" xmlns:w16se="http://schemas.microsoft.com/office/word/2015/wordml/symex" xmlns:wpg="http://schemas.microsoft.com/office/word/2010/wordprocessingGroup" xmlns:wpi="http://schemas.microsoft.com/office/word/2010/wordprocessingInk" xmlns:wne="http://schemas.microsoft.com/office/word/2006/wordml" xmlns:wps="http://schemas.microsoft.com/office/word/2010/wordprocessingShape" mc:Ignorable="w14 w15 w16se wp14">
+<w:footnotes xmlns:wpc="http://schemas.microsoft.com/office/word/2010/wordprocessingCanvas" xmlns:mc="http://schemas.openxmlformats.org/markup-compatibility/2006" xmlns:o="urn:schemas-microsoft-com:office:office" xmlns:r="http://schemas.openxmlformats.org/officeDocument/2006/relationships" xmlns:m="http://schemas.openxmlformats.org/officeDocument/2006/math" xmlns:v="urn:schemas-microsoft-com:vml" xmlns:wp14="http://schemas.microsoft.com/office/word/2010/wordprocessingDrawing" xmlns:wp="http://schemas.openxmlformats.org/drawingml/2006/wordprocessingDrawing" xmlns:w10="urn:schemas-microsoft-com:office:word" xmlns:w="http://schemas.openxmlformats.org/wordprocessingml/2006/main" xmlns:w14="http://schemas.microsoft.com/office/word/2010/wordml" xmlns:w15="http://schemas.microsoft.com/office/word/2012/wordml" xmlns:wpg="http://schemas.microsoft.com/office/word/2010/wordprocessingGroup" xmlns:wpi="http://schemas.microsoft.com/office/word/2010/wordprocessingInk" xmlns:wne="http://schemas.microsoft.com/office/word/2006/wordml" xmlns:wps="http://schemas.microsoft.com/office/word/2010/wordprocessingShape" mc:Ignorable="w14 w15 wp14">
   <w:footnote w:type="separator" w:id="-1">
     <w:p>
       <w:pPr>
@@ -3029,7 +2908,7 @@
 </file>
 
 <file path=word/header1.xml><?xml version="1.0" encoding="utf-8"?>
-<w:hdr xmlns:wpc="http://schemas.microsoft.com/office/word/2010/wordprocessingCanvas" xmlns:cx="http://schemas.microsoft.com/office/drawing/2014/chartex" xmlns:cx1="http://schemas.microsoft.com/office/drawing/2015/9/8/chartex" xmlns:cx2="http://schemas.microsoft.com/office/drawing/2015/10/21/chartex" xmlns:cx3="http://schemas.microsoft.com/office/drawing/2016/5/9/chartex" xmlns:cx4="http://schemas.microsoft.com/office/drawing/2016/5/10/chartex" xmlns:cx5="http://schemas.microsoft.com/office/drawing/2016/5/11/chartex" xmlns:mc="http://schemas.openxmlformats.org/markup-compatibility/2006" xmlns:o="urn:schemas-microsoft-com:office:office" xmlns:r="http://schemas.openxmlformats.org/officeDocument/2006/relationships" xmlns:m="http://schemas.openxmlformats.org/officeDocument/2006/math" xmlns:v="urn:schemas-microsoft-com:vml" xmlns:wp14="http://schemas.microsoft.com/office/word/2010/wordprocessingDrawing" xmlns:wp="http://schemas.openxmlformats.org/drawingml/2006/wordprocessingDrawing" xmlns:w10="urn:schemas-microsoft-com:office:word" xmlns:w="http://schemas.openxmlformats.org/wordprocessingml/2006/main" xmlns:w14="http://schemas.microsoft.com/office/word/2010/wordml" xmlns:w15="http://schemas.microsoft.com/office/word/2012/wordml" xmlns:w16se="http://schemas.microsoft.com/office/word/2015/wordml/symex" xmlns:wpg="http://schemas.microsoft.com/office/word/2010/wordprocessingGroup" xmlns:wpi="http://schemas.microsoft.com/office/word/2010/wordprocessingInk" xmlns:wne="http://schemas.microsoft.com/office/word/2006/wordml" xmlns:wps="http://schemas.microsoft.com/office/word/2010/wordprocessingShape" mc:Ignorable="w14 w15 w16se wp14">
+<w:hdr xmlns:wpc="http://schemas.microsoft.com/office/word/2010/wordprocessingCanvas" xmlns:mc="http://schemas.openxmlformats.org/markup-compatibility/2006" xmlns:o="urn:schemas-microsoft-com:office:office" xmlns:r="http://schemas.openxmlformats.org/officeDocument/2006/relationships" xmlns:m="http://schemas.openxmlformats.org/officeDocument/2006/math" xmlns:v="urn:schemas-microsoft-com:vml" xmlns:wp14="http://schemas.microsoft.com/office/word/2010/wordprocessingDrawing" xmlns:wp="http://schemas.openxmlformats.org/drawingml/2006/wordprocessingDrawing" xmlns:w10="urn:schemas-microsoft-com:office:word" xmlns:w="http://schemas.openxmlformats.org/wordprocessingml/2006/main" xmlns:w14="http://schemas.microsoft.com/office/word/2010/wordml" xmlns:w15="http://schemas.microsoft.com/office/word/2012/wordml" xmlns:wpg="http://schemas.microsoft.com/office/word/2010/wordprocessingGroup" xmlns:wpi="http://schemas.microsoft.com/office/word/2010/wordprocessingInk" xmlns:wne="http://schemas.microsoft.com/office/word/2006/wordml" xmlns:wps="http://schemas.microsoft.com/office/word/2010/wordprocessingShape" mc:Ignorable="w14 w15 wp14">
   <w:p>
     <w:pPr>
       <w:pStyle w:val="Header"/>
@@ -3073,7 +2952,7 @@
           <w:rPr>
             <w:noProof/>
           </w:rPr>
-          <w:t>4</w:t>
+          <w:t>3</w:t>
         </w:r>
         <w:r>
           <w:rPr>
@@ -3093,7 +2972,7 @@
 </file>
 
 <file path=word/numbering.xml><?xml version="1.0" encoding="utf-8"?>
-<w:numbering xmlns:wpc="http://schemas.microsoft.com/office/word/2010/wordprocessingCanvas" xmlns:cx="http://schemas.microsoft.com/office/drawing/2014/chartex" xmlns:cx1="http://schemas.microsoft.com/office/drawing/2015/9/8/chartex" xmlns:cx2="http://schemas.microsoft.com/office/drawing/2015/10/21/chartex" xmlns:cx3="http://schemas.microsoft.com/office/drawing/2016/5/9/chartex" xmlns:cx4="http://schemas.microsoft.com/office/drawing/2016/5/10/chartex" xmlns:cx5="http://schemas.microsoft.com/office/drawing/2016/5/11/chartex" xmlns:mc="http://schemas.openxmlformats.org/markup-compatibility/2006" xmlns:o="urn:schemas-microsoft-com:office:office" xmlns:r="http://schemas.openxmlformats.org/officeDocument/2006/relationships" xmlns:m="http://schemas.openxmlformats.org/officeDocument/2006/math" xmlns:v="urn:schemas-microsoft-com:vml" xmlns:wp14="http://schemas.microsoft.com/office/word/2010/wordprocessingDrawing" xmlns:wp="http://schemas.openxmlformats.org/drawingml/2006/wordprocessingDrawing" xmlns:w10="urn:schemas-microsoft-com:office:word" xmlns:w="http://schemas.openxmlformats.org/wordprocessingml/2006/main" xmlns:w14="http://schemas.microsoft.com/office/word/2010/wordml" xmlns:w15="http://schemas.microsoft.com/office/word/2012/wordml" xmlns:w16se="http://schemas.microsoft.com/office/word/2015/wordml/symex" xmlns:wpg="http://schemas.microsoft.com/office/word/2010/wordprocessingGroup" xmlns:wpi="http://schemas.microsoft.com/office/word/2010/wordprocessingInk" xmlns:wne="http://schemas.microsoft.com/office/word/2006/wordml" xmlns:wps="http://schemas.microsoft.com/office/word/2010/wordprocessingShape" mc:Ignorable="w14 w15 w16se wp14">
+<w:numbering xmlns:wpc="http://schemas.microsoft.com/office/word/2010/wordprocessingCanvas" xmlns:mc="http://schemas.openxmlformats.org/markup-compatibility/2006" xmlns:o="urn:schemas-microsoft-com:office:office" xmlns:r="http://schemas.openxmlformats.org/officeDocument/2006/relationships" xmlns:m="http://schemas.openxmlformats.org/officeDocument/2006/math" xmlns:v="urn:schemas-microsoft-com:vml" xmlns:wp14="http://schemas.microsoft.com/office/word/2010/wordprocessingDrawing" xmlns:wp="http://schemas.openxmlformats.org/drawingml/2006/wordprocessingDrawing" xmlns:w10="urn:schemas-microsoft-com:office:word" xmlns:w="http://schemas.openxmlformats.org/wordprocessingml/2006/main" xmlns:w14="http://schemas.microsoft.com/office/word/2010/wordml" xmlns:w15="http://schemas.microsoft.com/office/word/2012/wordml" xmlns:wpg="http://schemas.microsoft.com/office/word/2010/wordprocessingGroup" xmlns:wpi="http://schemas.microsoft.com/office/word/2010/wordprocessingInk" xmlns:wne="http://schemas.microsoft.com/office/word/2006/wordml" xmlns:wps="http://schemas.microsoft.com/office/word/2010/wordprocessingShape" mc:Ignorable="w14 w15 wp14">
   <w:abstractNum w:abstractNumId="0" w15:restartNumberingAfterBreak="0">
     <w:nsid w:val="04975205"/>
     <w:multiLevelType w:val="hybridMultilevel"/>
@@ -6557,7 +6436,7 @@
 </file>
 
 <file path=word/styles.xml><?xml version="1.0" encoding="utf-8"?>
-<w:styles xmlns:mc="http://schemas.openxmlformats.org/markup-compatibility/2006" xmlns:r="http://schemas.openxmlformats.org/officeDocument/2006/relationships" xmlns:w="http://schemas.openxmlformats.org/wordprocessingml/2006/main" xmlns:w14="http://schemas.microsoft.com/office/word/2010/wordml" xmlns:w15="http://schemas.microsoft.com/office/word/2012/wordml" xmlns:w16se="http://schemas.microsoft.com/office/word/2015/wordml/symex" mc:Ignorable="w14 w15 w16se">
+<w:styles xmlns:mc="http://schemas.openxmlformats.org/markup-compatibility/2006" xmlns:r="http://schemas.openxmlformats.org/officeDocument/2006/relationships" xmlns:w="http://schemas.openxmlformats.org/wordprocessingml/2006/main" xmlns:w14="http://schemas.microsoft.com/office/word/2010/wordml" xmlns:w15="http://schemas.microsoft.com/office/word/2012/wordml" mc:Ignorable="w14 w15">
   <w:docDefaults>
     <w:rPrDefault>
       <w:rPr>
@@ -6573,7 +6452,7 @@
       </w:pPr>
     </w:pPrDefault>
   </w:docDefaults>
-  <w:latentStyles w:defLockedState="0" w:defUIPriority="99" w:defSemiHidden="0" w:defUnhideWhenUsed="0" w:defQFormat="0" w:count="374">
+  <w:latentStyles w:defLockedState="0" w:defUIPriority="99" w:defSemiHidden="0" w:defUnhideWhenUsed="0" w:defQFormat="0" w:count="371">
     <w:lsdException w:name="Normal" w:uiPriority="0" w:qFormat="1"/>
     <w:lsdException w:name="heading 1" w:uiPriority="9" w:qFormat="1"/>
     <w:lsdException w:name="heading 2" w:semiHidden="1" w:uiPriority="9" w:unhideWhenUsed="1" w:qFormat="1"/>
@@ -6945,9 +6824,6 @@
     <w:lsdException w:name="List Table 5 Dark Accent 6" w:uiPriority="50"/>
     <w:lsdException w:name="List Table 6 Colorful Accent 6" w:uiPriority="51"/>
     <w:lsdException w:name="List Table 7 Colorful Accent 6" w:uiPriority="52"/>
-    <w:lsdException w:name="Mention" w:semiHidden="1" w:unhideWhenUsed="1"/>
-    <w:lsdException w:name="Smart Hyperlink" w:semiHidden="1" w:unhideWhenUsed="1"/>
-    <w:lsdException w:name="Hashtag" w:semiHidden="1" w:unhideWhenUsed="1"/>
   </w:latentStyles>
   <w:style w:type="paragraph" w:default="1" w:styleId="Normal">
     <w:name w:val="Normal"/>
@@ -7414,7 +7290,7 @@
 </file>
 
 <file path=customXml/itemProps1.xml><?xml version="1.0" encoding="utf-8"?>
-<ds:datastoreItem xmlns:ds="http://schemas.openxmlformats.org/officeDocument/2006/customXml" ds:itemID="{69C7A25B-45EB-4180-AE2E-0ED0C5C99E4C}">
+<ds:datastoreItem xmlns:ds="http://schemas.openxmlformats.org/officeDocument/2006/customXml" ds:itemID="{A32743C0-7AEB-451D-9700-FF543DE06B31}">
   <ds:schemaRefs>
     <ds:schemaRef ds:uri="http://schemas.openxmlformats.org/officeDocument/2006/bibliography"/>
   </ds:schemaRefs>

</xml_diff>